<commit_message>
Added new menu and goodies, updated phone number
</commit_message>
<xml_diff>
--- a/Apple Cider Donuts.docx
+++ b/Apple Cider Donuts.docx
@@ -20,10 +20,9 @@
         <w:tblLook w:val="04A0" w:firstRow="1" w:lastRow="0" w:firstColumn="1" w:lastColumn="0" w:noHBand="0" w:noVBand="1"/>
       </w:tblPr>
       <w:tblGrid>
-        <w:gridCol w:w="3312"/>
-        <w:gridCol w:w="2808"/>
-        <w:gridCol w:w="504"/>
-        <w:gridCol w:w="3312"/>
+        <w:gridCol w:w="3152"/>
+        <w:gridCol w:w="3153"/>
+        <w:gridCol w:w="3631"/>
       </w:tblGrid>
       <w:tr>
         <w:trPr>
@@ -42,95 +41,6 @@
                 <w:szCs w:val="28"/>
               </w:rPr>
             </w:pPr>
-            <w:r>
-              <w:rPr>
-                <w:rFonts w:ascii="Nunito" w:hAnsi="Nunito"/>
-                <w:i/>
-                <w:iCs/>
-                <w:noProof/>
-                <w:sz w:val="28"/>
-                <w:szCs w:val="28"/>
-              </w:rPr>
-              <mc:AlternateContent>
-                <mc:Choice Requires="wps">
-                  <w:drawing>
-                    <wp:anchor distT="0" distB="0" distL="114300" distR="114300" simplePos="0" relativeHeight="251678720" behindDoc="0" locked="0" layoutInCell="1" allowOverlap="1" wp14:anchorId="26A5A635" wp14:editId="559712EE">
-                      <wp:simplePos x="0" y="0"/>
-                      <wp:positionH relativeFrom="column">
-                        <wp:posOffset>1626870</wp:posOffset>
-                      </wp:positionH>
-                      <wp:positionV relativeFrom="paragraph">
-                        <wp:posOffset>154940</wp:posOffset>
-                      </wp:positionV>
-                      <wp:extent cx="2743200" cy="0"/>
-                      <wp:effectExtent l="0" t="0" r="0" b="0"/>
-                      <wp:wrapNone/>
-                      <wp:docPr id="2024943719" name="Straight Connector 4"/>
-                      <wp:cNvGraphicFramePr/>
-                      <a:graphic xmlns:a="http://schemas.openxmlformats.org/drawingml/2006/main">
-                        <a:graphicData uri="http://schemas.microsoft.com/office/word/2010/wordprocessingShape">
-                          <wps:wsp>
-                            <wps:cNvCnPr/>
-                            <wps:spPr>
-                              <a:xfrm>
-                                <a:off x="0" y="0"/>
-                                <a:ext cx="2743200" cy="0"/>
-                              </a:xfrm>
-                              <a:prstGeom prst="line">
-                                <a:avLst/>
-                              </a:prstGeom>
-                              <a:ln>
-                                <a:solidFill>
-                                  <a:srgbClr val="1CBDBD"/>
-                                </a:solidFill>
-                                <a:prstDash val="sysDot"/>
-                              </a:ln>
-                            </wps:spPr>
-                            <wps:style>
-                              <a:lnRef idx="2">
-                                <a:schemeClr val="accent1"/>
-                              </a:lnRef>
-                              <a:fillRef idx="0">
-                                <a:schemeClr val="accent1"/>
-                              </a:fillRef>
-                              <a:effectRef idx="1">
-                                <a:schemeClr val="accent1"/>
-                              </a:effectRef>
-                              <a:fontRef idx="minor">
-                                <a:schemeClr val="tx1"/>
-                              </a:fontRef>
-                            </wps:style>
-                            <wps:bodyPr/>
-                          </wps:wsp>
-                        </a:graphicData>
-                      </a:graphic>
-                      <wp14:sizeRelH relativeFrom="margin">
-                        <wp14:pctWidth>0</wp14:pctWidth>
-                      </wp14:sizeRelH>
-                      <wp14:sizeRelV relativeFrom="margin">
-                        <wp14:pctHeight>0</wp14:pctHeight>
-                      </wp14:sizeRelV>
-                    </wp:anchor>
-                  </w:drawing>
-                </mc:Choice>
-                <mc:Fallback>
-                  <w:pict>
-                    <v:line w14:anchorId="50C53113" id="Straight Connector 4" o:spid="_x0000_s1026" style="position:absolute;z-index:251678720;visibility:visible;mso-wrap-style:square;mso-width-percent:0;mso-height-percent:0;mso-wrap-distance-left:9pt;mso-wrap-distance-top:0;mso-wrap-distance-right:9pt;mso-wrap-distance-bottom:0;mso-position-horizontal:absolute;mso-position-horizontal-relative:text;mso-position-vertical:absolute;mso-position-vertical-relative:text;mso-width-percent:0;mso-height-percent:0;mso-width-relative:margin;mso-height-relative:margin" from="128.1pt,12.2pt" to="344.1pt,12.2pt" o:gfxdata="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" strokecolor="#1cbdbd" strokeweight="1.5pt">
-                      <v:stroke dashstyle="1 1" joinstyle="miter"/>
-                    </v:line>
-                  </w:pict>
-                </mc:Fallback>
-              </mc:AlternateContent>
-            </w:r>
-            <w:r>
-              <w:rPr>
-                <w:rFonts w:ascii="Nunito" w:hAnsi="Nunito"/>
-                <w:color w:val="000000" w:themeColor="text1"/>
-                <w:sz w:val="28"/>
-                <w:szCs w:val="28"/>
-              </w:rPr>
-              <w:t>Apple Cider Donuts</w:t>
-            </w:r>
           </w:p>
         </w:tc>
         <w:tc>
@@ -151,7 +61,6 @@
         <w:tc>
           <w:tcPr>
             <w:tcW w:w="3816" w:type="dxa"/>
-            <w:gridSpan w:val="2"/>
           </w:tcPr>
           <w:p>
             <w:pPr>
@@ -162,60 +71,6 @@
                 <w:sz w:val="24"/>
               </w:rPr>
             </w:pPr>
-            <w:r>
-              <w:rPr>
-                <w:rFonts w:ascii="Nunito" w:hAnsi="Nunito"/>
-                <w:color w:val="000000" w:themeColor="text1"/>
-                <w:sz w:val="24"/>
-              </w:rPr>
-              <w:t>$2/</w:t>
-            </w:r>
-            <w:proofErr w:type="spellStart"/>
-            <w:r>
-              <w:rPr>
-                <w:rFonts w:ascii="Nunito" w:hAnsi="Nunito"/>
-                <w:color w:val="000000" w:themeColor="text1"/>
-                <w:sz w:val="24"/>
-              </w:rPr>
-              <w:t>ea</w:t>
-            </w:r>
-            <w:proofErr w:type="spellEnd"/>
-            <w:r>
-              <w:rPr>
-                <w:rFonts w:ascii="Nunito" w:hAnsi="Nunito"/>
-                <w:color w:val="000000" w:themeColor="text1"/>
-                <w:sz w:val="24"/>
-              </w:rPr>
-              <w:t xml:space="preserve">, $10/ ½ </w:t>
-            </w:r>
-            <w:proofErr w:type="spellStart"/>
-            <w:r>
-              <w:rPr>
-                <w:rFonts w:ascii="Nunito" w:hAnsi="Nunito"/>
-                <w:color w:val="000000" w:themeColor="text1"/>
-                <w:sz w:val="24"/>
-              </w:rPr>
-              <w:t>dz</w:t>
-            </w:r>
-            <w:proofErr w:type="spellEnd"/>
-            <w:r>
-              <w:rPr>
-                <w:rFonts w:ascii="Nunito" w:hAnsi="Nunito"/>
-                <w:color w:val="000000" w:themeColor="text1"/>
-                <w:sz w:val="24"/>
-              </w:rPr>
-              <w:t>, $20/</w:t>
-            </w:r>
-            <w:proofErr w:type="spellStart"/>
-            <w:r>
-              <w:rPr>
-                <w:rFonts w:ascii="Nunito" w:hAnsi="Nunito"/>
-                <w:color w:val="000000" w:themeColor="text1"/>
-                <w:sz w:val="24"/>
-              </w:rPr>
-              <w:t>dz</w:t>
-            </w:r>
-            <w:proofErr w:type="spellEnd"/>
           </w:p>
         </w:tc>
       </w:tr>
@@ -236,101 +91,11 @@
                 <w:szCs w:val="28"/>
               </w:rPr>
             </w:pPr>
-            <w:r>
-              <w:rPr>
-                <w:rFonts w:ascii="Nunito" w:hAnsi="Nunito"/>
-                <w:i/>
-                <w:iCs/>
-                <w:noProof/>
-                <w:sz w:val="28"/>
-                <w:szCs w:val="28"/>
-              </w:rPr>
-              <mc:AlternateContent>
-                <mc:Choice Requires="wps">
-                  <w:drawing>
-                    <wp:anchor distT="0" distB="0" distL="114300" distR="114300" simplePos="0" relativeHeight="251676672" behindDoc="0" locked="0" layoutInCell="1" allowOverlap="1" wp14:anchorId="62065A30" wp14:editId="64064835">
-                      <wp:simplePos x="0" y="0"/>
-                      <wp:positionH relativeFrom="column">
-                        <wp:posOffset>1181100</wp:posOffset>
-                      </wp:positionH>
-                      <wp:positionV relativeFrom="paragraph">
-                        <wp:posOffset>125730</wp:posOffset>
-                      </wp:positionV>
-                      <wp:extent cx="4754880" cy="18661"/>
-                      <wp:effectExtent l="0" t="0" r="26670" b="19685"/>
-                      <wp:wrapNone/>
-                      <wp:docPr id="2102541481" name="Straight Connector 4"/>
-                      <wp:cNvGraphicFramePr/>
-                      <a:graphic xmlns:a="http://schemas.openxmlformats.org/drawingml/2006/main">
-                        <a:graphicData uri="http://schemas.microsoft.com/office/word/2010/wordprocessingShape">
-                          <wps:wsp>
-                            <wps:cNvCnPr/>
-                            <wps:spPr>
-                              <a:xfrm flipV="1">
-                                <a:off x="0" y="0"/>
-                                <a:ext cx="4754880" cy="18661"/>
-                              </a:xfrm>
-                              <a:prstGeom prst="line">
-                                <a:avLst/>
-                              </a:prstGeom>
-                              <a:ln>
-                                <a:solidFill>
-                                  <a:srgbClr val="1CBDBD"/>
-                                </a:solidFill>
-                                <a:prstDash val="sysDot"/>
-                              </a:ln>
-                            </wps:spPr>
-                            <wps:style>
-                              <a:lnRef idx="2">
-                                <a:schemeClr val="accent1"/>
-                              </a:lnRef>
-                              <a:fillRef idx="0">
-                                <a:schemeClr val="accent1"/>
-                              </a:fillRef>
-                              <a:effectRef idx="1">
-                                <a:schemeClr val="accent1"/>
-                              </a:effectRef>
-                              <a:fontRef idx="minor">
-                                <a:schemeClr val="tx1"/>
-                              </a:fontRef>
-                            </wps:style>
-                            <wps:bodyPr/>
-                          </wps:wsp>
-                        </a:graphicData>
-                      </a:graphic>
-                      <wp14:sizeRelH relativeFrom="margin">
-                        <wp14:pctWidth>0</wp14:pctWidth>
-                      </wp14:sizeRelH>
-                      <wp14:sizeRelV relativeFrom="margin">
-                        <wp14:pctHeight>0</wp14:pctHeight>
-                      </wp14:sizeRelV>
-                    </wp:anchor>
-                  </w:drawing>
-                </mc:Choice>
-                <mc:Fallback>
-                  <w:pict>
-                    <v:line w14:anchorId="70B9053D" id="Straight Connector 4" o:spid="_x0000_s1026" style="position:absolute;flip:y;z-index:251676672;visibility:visible;mso-wrap-style:square;mso-width-percent:0;mso-height-percent:0;mso-wrap-distance-left:9pt;mso-wrap-distance-top:0;mso-wrap-distance-right:9pt;mso-wrap-distance-bottom:0;mso-position-horizontal:absolute;mso-position-horizontal-relative:text;mso-position-vertical:absolute;mso-position-vertical-relative:text;mso-width-percent:0;mso-height-percent:0;mso-width-relative:margin;mso-height-relative:margin" from="93pt,9.9pt" to="467.4pt,11.35pt" o:gfxdata="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" strokecolor="#1cbdbd" strokeweight="1.5pt">
-                      <v:stroke dashstyle="1 1" joinstyle="miter"/>
-                    </v:line>
-                  </w:pict>
-                </mc:Fallback>
-              </mc:AlternateContent>
-            </w:r>
-            <w:r>
-              <w:rPr>
-                <w:rFonts w:ascii="Nunito" w:hAnsi="Nunito"/>
-                <w:color w:val="000000" w:themeColor="text1"/>
-                <w:sz w:val="28"/>
-                <w:szCs w:val="28"/>
-              </w:rPr>
-              <w:t>Apple Muffins</w:t>
-            </w:r>
           </w:p>
         </w:tc>
         <w:tc>
           <w:tcPr>
             <w:tcW w:w="3312" w:type="dxa"/>
-            <w:gridSpan w:val="2"/>
           </w:tcPr>
           <w:p>
             <w:pPr>
@@ -356,14 +121,6 @@
                 <w:sz w:val="24"/>
               </w:rPr>
             </w:pPr>
-            <w:r>
-              <w:rPr>
-                <w:rFonts w:ascii="Nunito" w:hAnsi="Nunito"/>
-                <w:color w:val="000000" w:themeColor="text1"/>
-                <w:sz w:val="24"/>
-              </w:rPr>
-              <w:t>$4</w:t>
-            </w:r>
           </w:p>
         </w:tc>
       </w:tr>
@@ -384,101 +141,11 @@
                 <w:szCs w:val="28"/>
               </w:rPr>
             </w:pPr>
-            <w:r>
-              <w:rPr>
-                <w:rFonts w:ascii="Nunito" w:hAnsi="Nunito"/>
-                <w:i/>
-                <w:iCs/>
-                <w:noProof/>
-                <w:sz w:val="28"/>
-                <w:szCs w:val="28"/>
-              </w:rPr>
-              <mc:AlternateContent>
-                <mc:Choice Requires="wps">
-                  <w:drawing>
-                    <wp:anchor distT="0" distB="0" distL="114300" distR="114300" simplePos="0" relativeHeight="251674624" behindDoc="0" locked="0" layoutInCell="1" allowOverlap="1" wp14:anchorId="02068A7F" wp14:editId="6D85DDFD">
-                      <wp:simplePos x="0" y="0"/>
-                      <wp:positionH relativeFrom="column">
-                        <wp:posOffset>1301750</wp:posOffset>
-                      </wp:positionH>
-                      <wp:positionV relativeFrom="paragraph">
-                        <wp:posOffset>147955</wp:posOffset>
-                      </wp:positionV>
-                      <wp:extent cx="3383280" cy="9331"/>
-                      <wp:effectExtent l="0" t="0" r="26670" b="29210"/>
-                      <wp:wrapNone/>
-                      <wp:docPr id="378997828" name="Straight Connector 4"/>
-                      <wp:cNvGraphicFramePr/>
-                      <a:graphic xmlns:a="http://schemas.openxmlformats.org/drawingml/2006/main">
-                        <a:graphicData uri="http://schemas.microsoft.com/office/word/2010/wordprocessingShape">
-                          <wps:wsp>
-                            <wps:cNvCnPr/>
-                            <wps:spPr>
-                              <a:xfrm flipV="1">
-                                <a:off x="0" y="0"/>
-                                <a:ext cx="3383280" cy="9331"/>
-                              </a:xfrm>
-                              <a:prstGeom prst="line">
-                                <a:avLst/>
-                              </a:prstGeom>
-                              <a:ln>
-                                <a:solidFill>
-                                  <a:srgbClr val="1CBDBD"/>
-                                </a:solidFill>
-                                <a:prstDash val="sysDot"/>
-                              </a:ln>
-                            </wps:spPr>
-                            <wps:style>
-                              <a:lnRef idx="2">
-                                <a:schemeClr val="accent1"/>
-                              </a:lnRef>
-                              <a:fillRef idx="0">
-                                <a:schemeClr val="accent1"/>
-                              </a:fillRef>
-                              <a:effectRef idx="1">
-                                <a:schemeClr val="accent1"/>
-                              </a:effectRef>
-                              <a:fontRef idx="minor">
-                                <a:schemeClr val="tx1"/>
-                              </a:fontRef>
-                            </wps:style>
-                            <wps:bodyPr/>
-                          </wps:wsp>
-                        </a:graphicData>
-                      </a:graphic>
-                      <wp14:sizeRelH relativeFrom="margin">
-                        <wp14:pctWidth>0</wp14:pctWidth>
-                      </wp14:sizeRelH>
-                      <wp14:sizeRelV relativeFrom="margin">
-                        <wp14:pctHeight>0</wp14:pctHeight>
-                      </wp14:sizeRelV>
-                    </wp:anchor>
-                  </w:drawing>
-                </mc:Choice>
-                <mc:Fallback>
-                  <w:pict>
-                    <v:line w14:anchorId="76B4F197" id="Straight Connector 4" o:spid="_x0000_s1026" style="position:absolute;flip:y;z-index:251674624;visibility:visible;mso-wrap-style:square;mso-width-percent:0;mso-height-percent:0;mso-wrap-distance-left:9pt;mso-wrap-distance-top:0;mso-wrap-distance-right:9pt;mso-wrap-distance-bottom:0;mso-position-horizontal:absolute;mso-position-horizontal-relative:text;mso-position-vertical:absolute;mso-position-vertical-relative:text;mso-width-percent:0;mso-height-percent:0;mso-width-relative:margin;mso-height-relative:margin" from="102.5pt,11.65pt" to="368.9pt,12.4pt" o:gfxdata="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" strokecolor="#1cbdbd" strokeweight="1.5pt">
-                      <v:stroke dashstyle="1 1" joinstyle="miter"/>
-                    </v:line>
-                  </w:pict>
-                </mc:Fallback>
-              </mc:AlternateContent>
-            </w:r>
-            <w:r>
-              <w:rPr>
-                <w:rFonts w:ascii="Nunito" w:hAnsi="Nunito"/>
-                <w:color w:val="000000" w:themeColor="text1"/>
-                <w:sz w:val="28"/>
-                <w:szCs w:val="28"/>
-              </w:rPr>
-              <w:t>Pumpkin Bread</w:t>
-            </w:r>
           </w:p>
         </w:tc>
         <w:tc>
           <w:tcPr>
             <w:tcW w:w="3312" w:type="dxa"/>
-            <w:gridSpan w:val="2"/>
           </w:tcPr>
           <w:p>
             <w:pPr>
@@ -504,14 +171,6 @@
                 <w:sz w:val="24"/>
               </w:rPr>
             </w:pPr>
-            <w:r>
-              <w:rPr>
-                <w:rFonts w:ascii="Nunito" w:hAnsi="Nunito"/>
-                <w:color w:val="000000" w:themeColor="text1"/>
-                <w:sz w:val="24"/>
-              </w:rPr>
-              <w:t>Small - $4, Large - $6</w:t>
-            </w:r>
           </w:p>
         </w:tc>
       </w:tr>
@@ -532,21 +191,11 @@
                 <w:szCs w:val="28"/>
               </w:rPr>
             </w:pPr>
-            <w:r>
-              <w:rPr>
-                <w:rFonts w:ascii="Nunito" w:hAnsi="Nunito"/>
-                <w:color w:val="000000" w:themeColor="text1"/>
-                <w:sz w:val="28"/>
-                <w:szCs w:val="28"/>
-              </w:rPr>
-              <w:t>Squash Dinner Rolls</w:t>
-            </w:r>
           </w:p>
         </w:tc>
         <w:tc>
           <w:tcPr>
             <w:tcW w:w="3312" w:type="dxa"/>
-            <w:gridSpan w:val="2"/>
           </w:tcPr>
           <w:p>
             <w:pPr>
@@ -557,86 +206,6 @@
                 <w:szCs w:val="28"/>
               </w:rPr>
             </w:pPr>
-            <w:r>
-              <w:rPr>
-                <w:rFonts w:ascii="Nunito" w:hAnsi="Nunito"/>
-                <w:i/>
-                <w:iCs/>
-                <w:noProof/>
-                <w:sz w:val="28"/>
-                <w:szCs w:val="28"/>
-              </w:rPr>
-              <mc:AlternateContent>
-                <mc:Choice Requires="wps">
-                  <w:drawing>
-                    <wp:anchor distT="0" distB="0" distL="114300" distR="114300" simplePos="0" relativeHeight="251672576" behindDoc="0" locked="0" layoutInCell="1" allowOverlap="1" wp14:anchorId="4F7D9BB9" wp14:editId="262DA761">
-                      <wp:simplePos x="0" y="0"/>
-                      <wp:positionH relativeFrom="column">
-                        <wp:posOffset>-400267</wp:posOffset>
-                      </wp:positionH>
-                      <wp:positionV relativeFrom="paragraph">
-                        <wp:posOffset>140381</wp:posOffset>
-                      </wp:positionV>
-                      <wp:extent cx="3964863" cy="7435"/>
-                      <wp:effectExtent l="0" t="0" r="36195" b="31115"/>
-                      <wp:wrapNone/>
-                      <wp:docPr id="1655334200" name="Straight Connector 4"/>
-                      <wp:cNvGraphicFramePr/>
-                      <a:graphic xmlns:a="http://schemas.openxmlformats.org/drawingml/2006/main">
-                        <a:graphicData uri="http://schemas.microsoft.com/office/word/2010/wordprocessingShape">
-                          <wps:wsp>
-                            <wps:cNvCnPr/>
-                            <wps:spPr>
-                              <a:xfrm flipV="1">
-                                <a:off x="0" y="0"/>
-                                <a:ext cx="3964863" cy="7435"/>
-                              </a:xfrm>
-                              <a:prstGeom prst="line">
-                                <a:avLst/>
-                              </a:prstGeom>
-                              <a:ln>
-                                <a:solidFill>
-                                  <a:srgbClr val="1CBDBD"/>
-                                </a:solidFill>
-                                <a:prstDash val="sysDot"/>
-                              </a:ln>
-                            </wps:spPr>
-                            <wps:style>
-                              <a:lnRef idx="2">
-                                <a:schemeClr val="accent1"/>
-                              </a:lnRef>
-                              <a:fillRef idx="0">
-                                <a:schemeClr val="accent1"/>
-                              </a:fillRef>
-                              <a:effectRef idx="1">
-                                <a:schemeClr val="accent1"/>
-                              </a:effectRef>
-                              <a:fontRef idx="minor">
-                                <a:schemeClr val="tx1"/>
-                              </a:fontRef>
-                            </wps:style>
-                            <wps:bodyPr/>
-                          </wps:wsp>
-                        </a:graphicData>
-                      </a:graphic>
-                      <wp14:sizeRelH relativeFrom="margin">
-                        <wp14:pctWidth>0</wp14:pctWidth>
-                      </wp14:sizeRelH>
-                      <wp14:sizeRelV relativeFrom="margin">
-                        <wp14:pctHeight>0</wp14:pctHeight>
-                      </wp14:sizeRelV>
-                    </wp:anchor>
-                  </w:drawing>
-                </mc:Choice>
-                <mc:Fallback>
-                  <w:pict>
-                    <v:line w14:anchorId="2BA75C55" id="Straight Connector 4" o:spid="_x0000_s1026" style="position:absolute;flip:y;z-index:251672576;visibility:visible;mso-wrap-style:square;mso-width-percent:0;mso-height-percent:0;mso-wrap-distance-left:9pt;mso-wrap-distance-top:0;mso-wrap-distance-right:9pt;mso-wrap-distance-bottom:0;mso-position-horizontal:absolute;mso-position-horizontal-relative:text;mso-position-vertical:absolute;mso-position-vertical-relative:text;mso-width-percent:0;mso-height-percent:0;mso-width-relative:margin;mso-height-relative:margin" from="-31.5pt,11.05pt" to="280.7pt,11.65pt" o:gfxdata="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" strokecolor="#1cbdbd" strokeweight="1.5pt">
-                      <v:stroke dashstyle="1 1" joinstyle="miter"/>
-                    </v:line>
-                  </w:pict>
-                </mc:Fallback>
-              </mc:AlternateContent>
-            </w:r>
           </w:p>
         </w:tc>
         <w:tc>
@@ -652,24 +221,6 @@
                 <w:sz w:val="24"/>
               </w:rPr>
             </w:pPr>
-            <w:r>
-              <w:rPr>
-                <w:rFonts w:ascii="Nunito" w:hAnsi="Nunito"/>
-                <w:color w:val="000000" w:themeColor="text1"/>
-                <w:sz w:val="24"/>
-              </w:rPr>
-              <w:t>$10/</w:t>
-            </w:r>
-            <w:proofErr w:type="spellStart"/>
-            <w:r>
-              <w:rPr>
-                <w:rFonts w:ascii="Nunito" w:hAnsi="Nunito"/>
-                <w:color w:val="000000" w:themeColor="text1"/>
-                <w:sz w:val="24"/>
-              </w:rPr>
-              <w:t>dz</w:t>
-            </w:r>
-            <w:proofErr w:type="spellEnd"/>
           </w:p>
         </w:tc>
       </w:tr>
@@ -721,58 +272,6 @@
                 <w:szCs w:val="36"/>
               </w:rPr>
               <w:t>Classics</w:t>
-            </w:r>
-          </w:p>
-        </w:tc>
-      </w:tr>
-    </w:tbl>
-    <w:tbl>
-      <w:tblPr>
-        <w:tblStyle w:val="TableGrid"/>
-        <w:tblpPr w:leftFromText="180" w:rightFromText="180" w:vertAnchor="text" w:horzAnchor="margin" w:tblpXSpec="center" w:tblpY="8347"/>
-        <w:tblOverlap w:val="never"/>
-        <w:tblW w:w="9648" w:type="dxa"/>
-        <w:tblBorders>
-          <w:top w:val="double" w:sz="4" w:space="0" w:color="156082" w:themeColor="accent1"/>
-          <w:left w:val="none" w:sz="0" w:space="0" w:color="auto"/>
-          <w:bottom w:val="double" w:sz="4" w:space="0" w:color="156082" w:themeColor="accent1"/>
-          <w:right w:val="none" w:sz="0" w:space="0" w:color="auto"/>
-          <w:insideH w:val="none" w:sz="0" w:space="0" w:color="auto"/>
-          <w:insideV w:val="none" w:sz="0" w:space="0" w:color="auto"/>
-        </w:tblBorders>
-        <w:tblLook w:val="04A0" w:firstRow="1" w:lastRow="0" w:firstColumn="1" w:lastColumn="0" w:noHBand="0" w:noVBand="1"/>
-      </w:tblPr>
-      <w:tblGrid>
-        <w:gridCol w:w="9648"/>
-      </w:tblGrid>
-      <w:tr>
-        <w:tc>
-          <w:tcPr>
-            <w:tcW w:w="9648" w:type="dxa"/>
-            <w:tcBorders>
-              <w:top w:val="nil"/>
-              <w:bottom w:val="double" w:sz="4" w:space="0" w:color="156082" w:themeColor="accent1"/>
-            </w:tcBorders>
-          </w:tcPr>
-          <w:p>
-            <w:pPr>
-              <w:rPr>
-                <w:b/>
-                <w:bCs/>
-                <w:color w:val="1CBDBD"/>
-                <w:sz w:val="36"/>
-                <w:szCs w:val="36"/>
-              </w:rPr>
-            </w:pPr>
-            <w:r>
-              <w:rPr>
-                <w:b/>
-                <w:bCs/>
-                <w:color w:val="2C7D7E"/>
-                <w:sz w:val="36"/>
-                <w:szCs w:val="36"/>
-              </w:rPr>
-              <w:t>Seasonal</w:t>
             </w:r>
           </w:p>
         </w:tc>
@@ -926,61 +425,15 @@
             <w:r>
               <w:rPr>
                 <w:rFonts w:ascii="Nunito" w:hAnsi="Nunito"/>
+              </w:rPr>
+              <w:t xml:space="preserve">                </w:t>
+            </w:r>
+            <w:r>
+              <w:rPr>
+                <w:rFonts w:ascii="Nunito" w:hAnsi="Nunito"/>
                 <w:sz w:val="24"/>
               </w:rPr>
-              <w:t>$1.75/</w:t>
-            </w:r>
-            <w:proofErr w:type="spellStart"/>
-            <w:r>
-              <w:rPr>
-                <w:rFonts w:ascii="Nunito" w:hAnsi="Nunito"/>
-                <w:sz w:val="24"/>
-              </w:rPr>
-              <w:t>ea</w:t>
-            </w:r>
-            <w:proofErr w:type="spellEnd"/>
-            <w:r>
-              <w:rPr>
-                <w:rFonts w:ascii="Nunito" w:hAnsi="Nunito"/>
-                <w:sz w:val="24"/>
-              </w:rPr>
-              <w:t xml:space="preserve">, $9.50/ ½ </w:t>
-            </w:r>
-            <w:proofErr w:type="spellStart"/>
-            <w:r>
-              <w:rPr>
-                <w:rFonts w:ascii="Nunito" w:hAnsi="Nunito"/>
-                <w:sz w:val="24"/>
-              </w:rPr>
-              <w:t>dz</w:t>
-            </w:r>
-            <w:proofErr w:type="spellEnd"/>
-            <w:r>
-              <w:rPr>
-                <w:rFonts w:ascii="Nunito" w:hAnsi="Nunito"/>
-                <w:sz w:val="24"/>
-              </w:rPr>
-              <w:t>, $19/</w:t>
-            </w:r>
-            <w:proofErr w:type="spellStart"/>
-            <w:r>
-              <w:rPr>
-                <w:rFonts w:ascii="Nunito" w:hAnsi="Nunito"/>
-                <w:sz w:val="24"/>
-              </w:rPr>
-              <w:t>dz</w:t>
-            </w:r>
-            <w:proofErr w:type="spellEnd"/>
-            <w:r>
-              <w:rPr>
-                <w:rFonts w:ascii="Nunito" w:hAnsi="Nunito"/>
-                <w:i/>
-                <w:iCs/>
-                <w:noProof/>
-                <w:sz w:val="28"/>
-                <w:szCs w:val="28"/>
-              </w:rPr>
-              <w:t xml:space="preserve"> </w:t>
+              <w:t xml:space="preserve">$1.75/ea, $9.50/ ½ dz, </w:t>
             </w:r>
           </w:p>
           <w:p>
@@ -1735,247 +1188,7 @@
           <w:noProof/>
         </w:rPr>
         <w:drawing>
-          <wp:anchor distT="0" distB="0" distL="114300" distR="114300" simplePos="0" relativeHeight="251713536" behindDoc="0" locked="0" layoutInCell="1" allowOverlap="1" wp14:anchorId="1F5CCC9F" wp14:editId="21C9EF3A">
-            <wp:simplePos x="0" y="0"/>
-            <wp:positionH relativeFrom="rightMargin">
-              <wp:posOffset>199390</wp:posOffset>
-            </wp:positionH>
-            <wp:positionV relativeFrom="paragraph">
-              <wp:posOffset>6598920</wp:posOffset>
-            </wp:positionV>
-            <wp:extent cx="228600" cy="228600"/>
-            <wp:effectExtent l="0" t="0" r="0" b="0"/>
-            <wp:wrapNone/>
-            <wp:docPr id="1010995242" name="Small PB" descr="A logo of a plant&#10;&#10;AI-generated content may be incorrect."/>
-            <wp:cNvGraphicFramePr>
-              <a:graphicFrameLocks xmlns:a="http://schemas.openxmlformats.org/drawingml/2006/main" noChangeAspect="1"/>
-            </wp:cNvGraphicFramePr>
-            <a:graphic xmlns:a="http://schemas.openxmlformats.org/drawingml/2006/main">
-              <a:graphicData uri="http://schemas.openxmlformats.org/drawingml/2006/picture">
-                <pic:pic xmlns:pic="http://schemas.openxmlformats.org/drawingml/2006/picture">
-                  <pic:nvPicPr>
-                    <pic:cNvPr id="846906237" name="Small PB" descr="A logo of a plant&#10;&#10;AI-generated content may be incorrect."/>
-                    <pic:cNvPicPr/>
-                  </pic:nvPicPr>
-                  <pic:blipFill>
-                    <a:blip r:embed="rId7" cstate="print">
-                      <a:extLst>
-                        <a:ext uri="{28A0092B-C50C-407E-A947-70E740481C1C}">
-                          <a14:useLocalDpi xmlns:a14="http://schemas.microsoft.com/office/drawing/2010/main" val="0"/>
-                        </a:ext>
-                      </a:extLst>
-                    </a:blip>
-                    <a:stretch>
-                      <a:fillRect/>
-                    </a:stretch>
-                  </pic:blipFill>
-                  <pic:spPr>
-                    <a:xfrm>
-                      <a:off x="0" y="0"/>
-                      <a:ext cx="228600" cy="228600"/>
-                    </a:xfrm>
-                    <a:prstGeom prst="rect">
-                      <a:avLst/>
-                    </a:prstGeom>
-                  </pic:spPr>
-                </pic:pic>
-              </a:graphicData>
-            </a:graphic>
-            <wp14:sizeRelH relativeFrom="margin">
-              <wp14:pctWidth>0</wp14:pctWidth>
-            </wp14:sizeRelH>
-            <wp14:sizeRelV relativeFrom="margin">
-              <wp14:pctHeight>0</wp14:pctHeight>
-            </wp14:sizeRelV>
-          </wp:anchor>
-        </w:drawing>
-      </w:r>
-      <w:r>
-        <w:rPr>
-          <w:noProof/>
-        </w:rPr>
-        <w:drawing>
-          <wp:anchor distT="0" distB="0" distL="114300" distR="114300" simplePos="0" relativeHeight="251711488" behindDoc="0" locked="0" layoutInCell="1" allowOverlap="1" wp14:anchorId="08E57F5B" wp14:editId="5AEB4E2C">
-            <wp:simplePos x="0" y="0"/>
-            <wp:positionH relativeFrom="rightMargin">
-              <wp:posOffset>198755</wp:posOffset>
-            </wp:positionH>
-            <wp:positionV relativeFrom="paragraph">
-              <wp:posOffset>6264275</wp:posOffset>
-            </wp:positionV>
-            <wp:extent cx="228600" cy="228600"/>
-            <wp:effectExtent l="0" t="0" r="0" b="0"/>
-            <wp:wrapNone/>
-            <wp:docPr id="595532300" name="Small PB" descr="A logo of a plant&#10;&#10;AI-generated content may be incorrect."/>
-            <wp:cNvGraphicFramePr>
-              <a:graphicFrameLocks xmlns:a="http://schemas.openxmlformats.org/drawingml/2006/main" noChangeAspect="1"/>
-            </wp:cNvGraphicFramePr>
-            <a:graphic xmlns:a="http://schemas.openxmlformats.org/drawingml/2006/main">
-              <a:graphicData uri="http://schemas.openxmlformats.org/drawingml/2006/picture">
-                <pic:pic xmlns:pic="http://schemas.openxmlformats.org/drawingml/2006/picture">
-                  <pic:nvPicPr>
-                    <pic:cNvPr id="846906237" name="Small PB" descr="A logo of a plant&#10;&#10;AI-generated content may be incorrect."/>
-                    <pic:cNvPicPr/>
-                  </pic:nvPicPr>
-                  <pic:blipFill>
-                    <a:blip r:embed="rId7" cstate="print">
-                      <a:extLst>
-                        <a:ext uri="{28A0092B-C50C-407E-A947-70E740481C1C}">
-                          <a14:useLocalDpi xmlns:a14="http://schemas.microsoft.com/office/drawing/2010/main" val="0"/>
-                        </a:ext>
-                      </a:extLst>
-                    </a:blip>
-                    <a:stretch>
-                      <a:fillRect/>
-                    </a:stretch>
-                  </pic:blipFill>
-                  <pic:spPr>
-                    <a:xfrm>
-                      <a:off x="0" y="0"/>
-                      <a:ext cx="228600" cy="228600"/>
-                    </a:xfrm>
-                    <a:prstGeom prst="rect">
-                      <a:avLst/>
-                    </a:prstGeom>
-                  </pic:spPr>
-                </pic:pic>
-              </a:graphicData>
-            </a:graphic>
-            <wp14:sizeRelH relativeFrom="margin">
-              <wp14:pctWidth>0</wp14:pctWidth>
-            </wp14:sizeRelH>
-            <wp14:sizeRelV relativeFrom="margin">
-              <wp14:pctHeight>0</wp14:pctHeight>
-            </wp14:sizeRelV>
-          </wp:anchor>
-        </w:drawing>
-      </w:r>
-      <w:r>
-        <w:rPr>
-          <w:noProof/>
-        </w:rPr>
-        <w:drawing>
-          <wp:anchor distT="0" distB="0" distL="114300" distR="114300" simplePos="0" relativeHeight="251709440" behindDoc="0" locked="0" layoutInCell="1" allowOverlap="1" wp14:anchorId="7EFA5D7D" wp14:editId="1022E07A">
-            <wp:simplePos x="0" y="0"/>
-            <wp:positionH relativeFrom="rightMargin">
-              <wp:posOffset>198755</wp:posOffset>
-            </wp:positionH>
-            <wp:positionV relativeFrom="paragraph">
-              <wp:posOffset>5934075</wp:posOffset>
-            </wp:positionV>
-            <wp:extent cx="228600" cy="228600"/>
-            <wp:effectExtent l="0" t="0" r="0" b="0"/>
-            <wp:wrapNone/>
-            <wp:docPr id="255408639" name="Small PB" descr="A logo of a plant&#10;&#10;AI-generated content may be incorrect."/>
-            <wp:cNvGraphicFramePr>
-              <a:graphicFrameLocks xmlns:a="http://schemas.openxmlformats.org/drawingml/2006/main" noChangeAspect="1"/>
-            </wp:cNvGraphicFramePr>
-            <a:graphic xmlns:a="http://schemas.openxmlformats.org/drawingml/2006/main">
-              <a:graphicData uri="http://schemas.openxmlformats.org/drawingml/2006/picture">
-                <pic:pic xmlns:pic="http://schemas.openxmlformats.org/drawingml/2006/picture">
-                  <pic:nvPicPr>
-                    <pic:cNvPr id="846906237" name="Small PB" descr="A logo of a plant&#10;&#10;AI-generated content may be incorrect."/>
-                    <pic:cNvPicPr/>
-                  </pic:nvPicPr>
-                  <pic:blipFill>
-                    <a:blip r:embed="rId7" cstate="print">
-                      <a:extLst>
-                        <a:ext uri="{28A0092B-C50C-407E-A947-70E740481C1C}">
-                          <a14:useLocalDpi xmlns:a14="http://schemas.microsoft.com/office/drawing/2010/main" val="0"/>
-                        </a:ext>
-                      </a:extLst>
-                    </a:blip>
-                    <a:stretch>
-                      <a:fillRect/>
-                    </a:stretch>
-                  </pic:blipFill>
-                  <pic:spPr>
-                    <a:xfrm>
-                      <a:off x="0" y="0"/>
-                      <a:ext cx="228600" cy="228600"/>
-                    </a:xfrm>
-                    <a:prstGeom prst="rect">
-                      <a:avLst/>
-                    </a:prstGeom>
-                  </pic:spPr>
-                </pic:pic>
-              </a:graphicData>
-            </a:graphic>
-            <wp14:sizeRelH relativeFrom="margin">
-              <wp14:pctWidth>0</wp14:pctWidth>
-            </wp14:sizeRelH>
-            <wp14:sizeRelV relativeFrom="margin">
-              <wp14:pctHeight>0</wp14:pctHeight>
-            </wp14:sizeRelV>
-          </wp:anchor>
-        </w:drawing>
-      </w:r>
-      <w:r>
-        <w:rPr>
-          <w:noProof/>
-        </w:rPr>
-        <w:drawing>
-          <wp:anchor distT="0" distB="0" distL="114300" distR="114300" simplePos="0" relativeHeight="251707392" behindDoc="0" locked="0" layoutInCell="1" allowOverlap="1" wp14:anchorId="4E3A06AC" wp14:editId="250A70C7">
-            <wp:simplePos x="0" y="0"/>
-            <wp:positionH relativeFrom="rightMargin">
-              <wp:posOffset>199390</wp:posOffset>
-            </wp:positionH>
-            <wp:positionV relativeFrom="paragraph">
-              <wp:posOffset>5625465</wp:posOffset>
-            </wp:positionV>
-            <wp:extent cx="228600" cy="228600"/>
-            <wp:effectExtent l="0" t="0" r="0" b="0"/>
-            <wp:wrapNone/>
-            <wp:docPr id="525037906" name="Small PB" descr="A logo of a plant&#10;&#10;AI-generated content may be incorrect."/>
-            <wp:cNvGraphicFramePr>
-              <a:graphicFrameLocks xmlns:a="http://schemas.openxmlformats.org/drawingml/2006/main" noChangeAspect="1"/>
-            </wp:cNvGraphicFramePr>
-            <a:graphic xmlns:a="http://schemas.openxmlformats.org/drawingml/2006/main">
-              <a:graphicData uri="http://schemas.openxmlformats.org/drawingml/2006/picture">
-                <pic:pic xmlns:pic="http://schemas.openxmlformats.org/drawingml/2006/picture">
-                  <pic:nvPicPr>
-                    <pic:cNvPr id="846906237" name="Small PB" descr="A logo of a plant&#10;&#10;AI-generated content may be incorrect."/>
-                    <pic:cNvPicPr/>
-                  </pic:nvPicPr>
-                  <pic:blipFill>
-                    <a:blip r:embed="rId7" cstate="print">
-                      <a:extLst>
-                        <a:ext uri="{28A0092B-C50C-407E-A947-70E740481C1C}">
-                          <a14:useLocalDpi xmlns:a14="http://schemas.microsoft.com/office/drawing/2010/main" val="0"/>
-                        </a:ext>
-                      </a:extLst>
-                    </a:blip>
-                    <a:stretch>
-                      <a:fillRect/>
-                    </a:stretch>
-                  </pic:blipFill>
-                  <pic:spPr>
-                    <a:xfrm>
-                      <a:off x="0" y="0"/>
-                      <a:ext cx="228600" cy="228600"/>
-                    </a:xfrm>
-                    <a:prstGeom prst="rect">
-                      <a:avLst/>
-                    </a:prstGeom>
-                  </pic:spPr>
-                </pic:pic>
-              </a:graphicData>
-            </a:graphic>
-            <wp14:sizeRelH relativeFrom="margin">
-              <wp14:pctWidth>0</wp14:pctWidth>
-            </wp14:sizeRelH>
-            <wp14:sizeRelV relativeFrom="margin">
-              <wp14:pctHeight>0</wp14:pctHeight>
-            </wp14:sizeRelV>
-          </wp:anchor>
-        </w:drawing>
-      </w:r>
-      <w:r>
-        <w:rPr>
-          <w:noProof/>
-        </w:rPr>
-        <w:drawing>
-          <wp:anchor distT="0" distB="0" distL="114300" distR="114300" simplePos="0" relativeHeight="251705344" behindDoc="0" locked="0" layoutInCell="1" allowOverlap="1" wp14:anchorId="41E0A156" wp14:editId="1C954E93">
+          <wp:anchor distT="0" distB="0" distL="114300" distR="114300" simplePos="0" relativeHeight="251705344" behindDoc="0" locked="0" layoutInCell="1" allowOverlap="1" wp14:anchorId="41E0A156" wp14:editId="314CD610">
             <wp:simplePos x="0" y="0"/>
             <wp:positionH relativeFrom="rightMargin">
               <wp:posOffset>199390</wp:posOffset>

</xml_diff>